<commit_message>
final v. of Files
</commit_message>
<xml_diff>
--- a/Files/Files Organization(Exam 6).docx
+++ b/Files/Files Organization(Exam 6).docx
@@ -18,8 +18,9 @@
         <w:tblLook w:val="04A0" w:firstRow="1" w:lastRow="0" w:firstColumn="1" w:lastColumn="0" w:noHBand="0" w:noVBand="1"/>
       </w:tblPr>
       <w:tblGrid>
-        <w:gridCol w:w="5580"/>
-        <w:gridCol w:w="3240"/>
+        <w:gridCol w:w="4470"/>
+        <w:gridCol w:w="2323"/>
+        <w:gridCol w:w="2323"/>
       </w:tblGrid>
       <w:tr>
         <w:trPr>
@@ -27,7 +28,7 @@
         </w:trPr>
         <w:tc>
           <w:tcPr>
-            <w:tcW w:w="5580" w:type="dxa"/>
+            <w:tcW w:w="4470" w:type="dxa"/>
           </w:tcPr>
           <w:p>
             <w:pPr>
@@ -82,13 +83,7 @@
               <w:rPr>
                 <w:rFonts w:ascii="Times New Roman" w:hAnsi="Times New Roman" w:cs="Times New Roman"/>
               </w:rPr>
-              <w:t>DBA 271 File Organization</w:t>
-            </w:r>
-            <w:r>
-              <w:rPr>
-                <w:rFonts w:ascii="Times New Roman" w:hAnsi="Times New Roman" w:cs="Times New Roman"/>
-              </w:rPr>
-              <w:t xml:space="preserve"> </w:t>
+              <w:t xml:space="preserve">DBA 271 File Organization </w:t>
             </w:r>
           </w:p>
           <w:p>
@@ -109,13 +104,7 @@
               <w:rPr>
                 <w:rFonts w:ascii="Times New Roman" w:hAnsi="Times New Roman" w:cs="Times New Roman"/>
               </w:rPr>
-              <w:t>year</w:t>
-            </w:r>
-            <w:r>
-              <w:rPr>
-                <w:rFonts w:ascii="Times New Roman" w:hAnsi="Times New Roman" w:cs="Times New Roman"/>
-              </w:rPr>
-              <w:t>)undergraduate</w:t>
+              <w:t>year)undergraduate</w:t>
             </w:r>
             <w:proofErr w:type="gramEnd"/>
           </w:p>
@@ -180,7 +169,7 @@
         </w:tc>
         <w:tc>
           <w:tcPr>
-            <w:tcW w:w="3240" w:type="dxa"/>
+            <w:tcW w:w="2323" w:type="dxa"/>
           </w:tcPr>
           <w:p>
             <w:pPr>
@@ -199,7 +188,7 @@
                 <w:lang w:eastAsia="ja-JP"/>
               </w:rPr>
               <w:drawing>
-                <wp:anchor distT="0" distB="0" distL="114300" distR="114300" simplePos="0" relativeHeight="251656704" behindDoc="0" locked="0" layoutInCell="1" allowOverlap="1" wp14:anchorId="46267A5D" wp14:editId="4D311481">
+                <wp:anchor distT="0" distB="0" distL="114300" distR="114300" simplePos="0" relativeHeight="251667456" behindDoc="0" locked="0" layoutInCell="1" allowOverlap="1" wp14:anchorId="46267A5D" wp14:editId="4D311481">
                   <wp:simplePos x="0" y="0"/>
                   <wp:positionH relativeFrom="column">
                     <wp:posOffset>393857</wp:posOffset>
@@ -257,6 +246,24 @@
             </w:r>
           </w:p>
         </w:tc>
+        <w:tc>
+          <w:tcPr>
+            <w:tcW w:w="2323" w:type="dxa"/>
+          </w:tcPr>
+          <w:p>
+            <w:pPr>
+              <w:bidi w:val="0"/>
+              <w:ind w:left="1425" w:hanging="1425"/>
+              <w:rPr>
+                <w:rFonts w:ascii="Times New Roman" w:hAnsi="Times New Roman" w:cs="Times New Roman"/>
+                <w:noProof/>
+                <w:sz w:val="24"/>
+                <w:szCs w:val="24"/>
+                <w:lang w:eastAsia="ja-JP"/>
+              </w:rPr>
+            </w:pPr>
+          </w:p>
+        </w:tc>
       </w:tr>
     </w:tbl>
     <w:p>
@@ -2828,6 +2835,7 @@
           <w:color w:val="242729"/>
           <w:sz w:val="28"/>
           <w:szCs w:val="28"/>
+          <w:u w:val="single"/>
         </w:rPr>
       </w:pPr>
       <w:r>
@@ -2838,6 +2846,7 @@
           <w:color w:val="242729"/>
           <w:sz w:val="28"/>
           <w:szCs w:val="28"/>
+          <w:u w:val="single"/>
         </w:rPr>
         <w:t xml:space="preserve">Clustered indexes </w:t>
       </w:r>
@@ -2879,11 +2888,27 @@
         <w:textAlignment w:val="baseline"/>
         <w:rPr>
           <w:rFonts w:asciiTheme="majorBidi" w:eastAsia="Times New Roman" w:hAnsiTheme="majorBidi" w:cstheme="majorBidi"/>
+          <w:b/>
+          <w:bCs/>
           <w:color w:val="242729"/>
           <w:sz w:val="28"/>
           <w:szCs w:val="28"/>
-        </w:rPr>
-      </w:pPr>
+          <w:u w:val="single"/>
+        </w:rPr>
+      </w:pPr>
+      <w:r>
+        <w:rPr>
+          <w:rFonts w:asciiTheme="majorBidi" w:eastAsia="Times New Roman" w:hAnsiTheme="majorBidi" w:cstheme="majorBidi"/>
+          <w:b/>
+          <w:bCs/>
+          <w:color w:val="242729"/>
+          <w:sz w:val="28"/>
+          <w:szCs w:val="28"/>
+          <w:u w:val="single"/>
+        </w:rPr>
+        <w:lastRenderedPageBreak/>
+        <w:t xml:space="preserve">Non-clustered indexes </w:t>
+      </w:r>
     </w:p>
     <w:p>
       <w:pPr>
@@ -2896,8 +2921,6 @@
         <w:textAlignment w:val="baseline"/>
         <w:rPr>
           <w:rFonts w:asciiTheme="majorBidi" w:eastAsia="Times New Roman" w:hAnsiTheme="majorBidi" w:cstheme="majorBidi"/>
-          <w:b/>
-          <w:bCs/>
           <w:color w:val="242729"/>
           <w:sz w:val="28"/>
           <w:szCs w:val="28"/>
@@ -2906,13 +2929,31 @@
       <w:r>
         <w:rPr>
           <w:rFonts w:asciiTheme="majorBidi" w:eastAsia="Times New Roman" w:hAnsiTheme="majorBidi" w:cstheme="majorBidi"/>
-          <w:b/>
-          <w:bCs/>
           <w:color w:val="242729"/>
           <w:sz w:val="28"/>
           <w:szCs w:val="28"/>
         </w:rPr>
-        <w:t xml:space="preserve">Non-clustered indexes </w:t>
+        <w:t xml:space="preserve">have a copy of the data from the indexed columns kept ordered along with pointers to the actual data rows (pointers to the clustered index if there is one). This implies getting to data through a non-clustered index </w:t>
+      </w:r>
+      <w:proofErr w:type="gramStart"/>
+      <w:r>
+        <w:rPr>
+          <w:rFonts w:asciiTheme="majorBidi" w:eastAsia="Times New Roman" w:hAnsiTheme="majorBidi" w:cstheme="majorBidi"/>
+          <w:color w:val="242729"/>
+          <w:sz w:val="28"/>
+          <w:szCs w:val="28"/>
+        </w:rPr>
+        <w:t>has to</w:t>
+      </w:r>
+      <w:proofErr w:type="gramEnd"/>
+      <w:r>
+        <w:rPr>
+          <w:rFonts w:asciiTheme="majorBidi" w:eastAsia="Times New Roman" w:hAnsiTheme="majorBidi" w:cstheme="majorBidi"/>
+          <w:color w:val="242729"/>
+          <w:sz w:val="28"/>
+          <w:szCs w:val="28"/>
+        </w:rPr>
+        <w:t xml:space="preserve"> go through an extra layer of indirection. However, if you select only the data that's accessible in the indexed columns you can get and recover the data back directly from the copied index data (that's why it's a smart thought to select just the columns that you need and not use ).</w:t>
       </w:r>
     </w:p>
     <w:p>
@@ -2931,35 +2972,6 @@
           <w:szCs w:val="28"/>
         </w:rPr>
       </w:pPr>
-      <w:r>
-        <w:rPr>
-          <w:rFonts w:asciiTheme="majorBidi" w:eastAsia="Times New Roman" w:hAnsiTheme="majorBidi" w:cstheme="majorBidi"/>
-          <w:color w:val="242729"/>
-          <w:sz w:val="28"/>
-          <w:szCs w:val="28"/>
-        </w:rPr>
-        <w:t xml:space="preserve">have a copy of the data from the indexed columns kept ordered along with pointers to the actual data rows (pointers to the clustered index if there is one). This implies getting to data through a non-clustered index </w:t>
-      </w:r>
-      <w:proofErr w:type="gramStart"/>
-      <w:r>
-        <w:rPr>
-          <w:rFonts w:asciiTheme="majorBidi" w:eastAsia="Times New Roman" w:hAnsiTheme="majorBidi" w:cstheme="majorBidi"/>
-          <w:color w:val="242729"/>
-          <w:sz w:val="28"/>
-          <w:szCs w:val="28"/>
-        </w:rPr>
-        <w:t>has to</w:t>
-      </w:r>
-      <w:proofErr w:type="gramEnd"/>
-      <w:r>
-        <w:rPr>
-          <w:rFonts w:asciiTheme="majorBidi" w:eastAsia="Times New Roman" w:hAnsiTheme="majorBidi" w:cstheme="majorBidi"/>
-          <w:color w:val="242729"/>
-          <w:sz w:val="28"/>
-          <w:szCs w:val="28"/>
-        </w:rPr>
-        <w:t xml:space="preserve"> go through an extra layer of indirection. However, if you select only the data that's accessible in the indexed columns you can get and recover the data back directly from the copied index data (that's why it's a smart thought to select just the columns that you need and not use ).</w:t>
-      </w:r>
     </w:p>
     <w:p>
       <w:pPr>
@@ -3326,7 +3338,79 @@
           <w:sz w:val="28"/>
           <w:szCs w:val="28"/>
         </w:rPr>
-        <w:t>make the file and its data in the main function of the program.</w:t>
+        <w:t xml:space="preserve">make the file and its data in </w:t>
+      </w:r>
+      <w:r>
+        <w:rPr>
+          <w:rFonts w:ascii="Times New Roman" w:hAnsi="Times New Roman" w:cs="Times New Roman"/>
+          <w:color w:val="000000" w:themeColor="text1"/>
+          <w:sz w:val="28"/>
+          <w:szCs w:val="28"/>
+        </w:rPr>
+        <w:t xml:space="preserve">a </w:t>
+      </w:r>
+      <w:r>
+        <w:rPr>
+          <w:rFonts w:ascii="Times New Roman" w:hAnsi="Times New Roman" w:cs="Times New Roman"/>
+          <w:color w:val="000000" w:themeColor="text1"/>
+          <w:sz w:val="28"/>
+          <w:szCs w:val="28"/>
+        </w:rPr>
+        <w:t>function</w:t>
+      </w:r>
+      <w:r>
+        <w:rPr>
+          <w:rFonts w:ascii="Times New Roman" w:hAnsi="Times New Roman" w:cs="Times New Roman"/>
+          <w:color w:val="000000" w:themeColor="text1"/>
+          <w:sz w:val="28"/>
+          <w:szCs w:val="28"/>
+        </w:rPr>
+        <w:t xml:space="preserve"> called ”</w:t>
+      </w:r>
+      <w:r>
+        <w:rPr>
+          <w:rFonts w:ascii="Times New Roman" w:hAnsi="Times New Roman" w:cs="Times New Roman"/>
+          <w:color w:val="000000" w:themeColor="text1"/>
+          <w:sz w:val="28"/>
+          <w:szCs w:val="28"/>
+        </w:rPr>
+        <w:t>fill_all_data</w:t>
+      </w:r>
+      <w:r>
+        <w:rPr>
+          <w:rFonts w:ascii="Times New Roman" w:hAnsi="Times New Roman" w:cs="Times New Roman"/>
+          <w:color w:val="000000" w:themeColor="text1"/>
+          <w:sz w:val="28"/>
+          <w:szCs w:val="28"/>
+        </w:rPr>
+        <w:t>”</w:t>
+      </w:r>
+      <w:r>
+        <w:rPr>
+          <w:rFonts w:ascii="Times New Roman" w:hAnsi="Times New Roman" w:cs="Times New Roman"/>
+          <w:color w:val="000000" w:themeColor="text1"/>
+          <w:sz w:val="28"/>
+          <w:szCs w:val="28"/>
+        </w:rPr>
+        <w:t xml:space="preserve"> </w:t>
+      </w:r>
+      <w:r>
+        <w:rPr>
+          <w:rFonts w:ascii="Times New Roman" w:hAnsi="Times New Roman" w:cs="Times New Roman"/>
+          <w:color w:val="000000" w:themeColor="text1"/>
+          <w:sz w:val="28"/>
+          <w:szCs w:val="28"/>
+        </w:rPr>
+        <w:t>in class “Data”</w:t>
+      </w:r>
+      <w:r>
+        <w:rPr>
+          <w:rFonts w:ascii="Times New Roman" w:hAnsi="Times New Roman" w:cs="Times New Roman"/>
+          <w:color w:val="000000" w:themeColor="text1"/>
+          <w:sz w:val="28"/>
+          <w:szCs w:val="28"/>
+        </w:rPr>
+        <w:t>.</w:t>
       </w:r>
       <w:r>
         <w:rPr>
@@ -3532,13 +3616,21 @@
       </w:r>
       <w:r>
         <w:rPr>
+          <w:rFonts w:asciiTheme="majorBidi" w:hAnsiTheme="majorBidi" w:cstheme="majorBidi"/>
+          <w:sz w:val="28"/>
+          <w:szCs w:val="28"/>
+        </w:rPr>
+        <w:t>clusters</w:t>
+      </w:r>
+      <w:r>
+        <w:rPr>
           <w:rFonts w:ascii="Times New Roman" w:hAnsi="Times New Roman" w:cs="Times New Roman"/>
           <w:color w:val="000000" w:themeColor="text1"/>
           <w:sz w:val="28"/>
           <w:szCs w:val="28"/>
           <w:lang w:bidi="ar-EG"/>
         </w:rPr>
-        <w:t>clustered (</w:t>
+        <w:t xml:space="preserve"> (</w:t>
       </w:r>
       <w:r>
         <w:rPr>
@@ -3743,7 +3835,27 @@
           <w:szCs w:val="28"/>
           <w:lang w:bidi="ar-EG"/>
         </w:rPr>
-        <w:t xml:space="preserve"> I put them in xml file and by the way in the whole files.</w:t>
+        <w:t xml:space="preserve"> I put them in xml file and by the way in the </w:t>
+      </w:r>
+      <w:r>
+        <w:rPr>
+          <w:rFonts w:ascii="Times New Roman" w:hAnsi="Times New Roman" w:cs="Times New Roman"/>
+          <w:color w:val="000000" w:themeColor="text1"/>
+          <w:sz w:val="28"/>
+          <w:szCs w:val="28"/>
+          <w:lang w:bidi="ar-EG"/>
+        </w:rPr>
+        <w:t>rest</w:t>
+      </w:r>
+      <w:r>
+        <w:rPr>
+          <w:rFonts w:ascii="Times New Roman" w:hAnsi="Times New Roman" w:cs="Times New Roman"/>
+          <w:color w:val="000000" w:themeColor="text1"/>
+          <w:sz w:val="28"/>
+          <w:szCs w:val="28"/>
+          <w:lang w:bidi="ar-EG"/>
+        </w:rPr>
+        <w:t xml:space="preserve"> files.</w:t>
       </w:r>
     </w:p>
     <w:p>
@@ -3907,14 +4019,10 @@
           <w:szCs w:val="28"/>
           <w:lang w:bidi="ar-EG"/>
         </w:rPr>
-        <w:t xml:space="preserve"> “1”</w:t>
-      </w:r>
-    </w:p>
-    <w:p>
-      <w:pPr>
-        <w:pStyle w:val="Default"/>
-        <w:spacing w:before="120" w:after="120"/>
-        <w:ind w:left="630"/>
+        <w:t xml:space="preserve"> “1</w:t>
+      </w:r>
+      <w:proofErr w:type="gramStart"/>
+      <w:r>
         <w:rPr>
           <w:rFonts w:ascii="Times New Roman" w:hAnsi="Times New Roman" w:cs="Times New Roman"/>
           <w:color w:val="000000" w:themeColor="text1"/>
@@ -3922,7 +4030,8 @@
           <w:szCs w:val="28"/>
           <w:lang w:bidi="ar-EG"/>
         </w:rPr>
-      </w:pPr>
+        <w:t>”</w:t>
+      </w:r>
       <w:r>
         <w:rPr>
           <w:rFonts w:ascii="Times New Roman" w:hAnsi="Times New Roman" w:cs="Times New Roman"/>
@@ -3931,7 +4040,28 @@
           <w:szCs w:val="28"/>
           <w:lang w:bidi="ar-EG"/>
         </w:rPr>
-        <w:t xml:space="preserve">And if he wants to search by City’s name, he should </w:t>
+        <w:t>.</w:t>
+      </w:r>
+      <w:r>
+        <w:rPr>
+          <w:rFonts w:ascii="Times New Roman" w:hAnsi="Times New Roman" w:cs="Times New Roman"/>
+          <w:color w:val="000000" w:themeColor="text1"/>
+          <w:sz w:val="28"/>
+          <w:szCs w:val="28"/>
+          <w:lang w:bidi="ar-EG"/>
+        </w:rPr>
+        <w:t>And</w:t>
+      </w:r>
+      <w:proofErr w:type="gramEnd"/>
+      <w:r>
+        <w:rPr>
+          <w:rFonts w:ascii="Times New Roman" w:hAnsi="Times New Roman" w:cs="Times New Roman"/>
+          <w:color w:val="000000" w:themeColor="text1"/>
+          <w:sz w:val="28"/>
+          <w:szCs w:val="28"/>
+          <w:lang w:bidi="ar-EG"/>
+        </w:rPr>
+        <w:t xml:space="preserve"> if he wants to search by City’s name, he should </w:t>
       </w:r>
       <w:r>
         <w:rPr>
@@ -4235,7 +4365,7 @@
           <w:szCs w:val="28"/>
           <w:lang w:bidi="ar-EG"/>
         </w:rPr>
-        <w:t xml:space="preserve"> sum up the two counters that I get in the first and second steps</w:t>
+        <w:t xml:space="preserve"> sum up the two counters that I g</w:t>
       </w:r>
       <w:r>
         <w:rPr>
@@ -4245,8 +4375,268 @@
           <w:szCs w:val="28"/>
           <w:lang w:bidi="ar-EG"/>
         </w:rPr>
+        <w:t>o</w:t>
+      </w:r>
+      <w:r>
+        <w:rPr>
+          <w:rFonts w:ascii="Times New Roman" w:hAnsi="Times New Roman" w:cs="Times New Roman"/>
+          <w:color w:val="000000" w:themeColor="text1"/>
+          <w:sz w:val="28"/>
+          <w:szCs w:val="28"/>
+          <w:lang w:bidi="ar-EG"/>
+        </w:rPr>
+        <w:t>t in the first and second steps</w:t>
+      </w:r>
+      <w:r>
+        <w:rPr>
+          <w:rFonts w:ascii="Times New Roman" w:hAnsi="Times New Roman" w:cs="Times New Roman"/>
+          <w:color w:val="000000" w:themeColor="text1"/>
+          <w:sz w:val="28"/>
+          <w:szCs w:val="28"/>
+          <w:lang w:bidi="ar-EG"/>
+        </w:rPr>
         <w:t xml:space="preserve"> then display them.</w:t>
       </w:r>
+    </w:p>
+    <w:p>
+      <w:pPr>
+        <w:pStyle w:val="Default"/>
+        <w:spacing w:before="120" w:after="120"/>
+        <w:rPr>
+          <w:rFonts w:ascii="Times New Roman" w:hAnsi="Times New Roman" w:cs="Times New Roman"/>
+          <w:b/>
+          <w:bCs/>
+          <w:color w:val="000000" w:themeColor="text1"/>
+          <w:sz w:val="28"/>
+          <w:szCs w:val="28"/>
+          <w:lang w:bidi="ar-EG"/>
+        </w:rPr>
+      </w:pPr>
+      <w:r>
+        <w:rPr>
+          <w:noProof/>
+        </w:rPr>
+        <w:pict w14:anchorId="7CCE6B72">
+          <v:oval id="Oval 55" o:spid="_x0000_s1039" style="position:absolute;margin-left:24.15pt;margin-top:5.7pt;width:396.1pt;height:111.35pt;z-index:251665408;visibility:visible;mso-wrap-distance-left:9pt;mso-wrap-distance-top:0;mso-wrap-distance-right:9pt;mso-wrap-distance-bottom:0;mso-position-horizontal-relative:text;mso-position-vertical-relative:text;mso-width-relative:margin;mso-height-relative:margin;v-text-anchor:middle" o:gfxdata="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" fillcolor="white [3201]" strokecolor="#f79646 [3209]" strokeweight="2pt">
+            <v:textbox>
+              <w:txbxContent>
+                <w:p>
+                  <w:pPr>
+                    <w:jc w:val="center"/>
+                    <w:rPr>
+                      <w:rFonts w:asciiTheme="majorBidi" w:hAnsiTheme="majorBidi" w:cstheme="majorBidi"/>
+                      <w:b/>
+                      <w:bCs/>
+                      <w:sz w:val="28"/>
+                      <w:szCs w:val="28"/>
+                      <w:u w:val="single"/>
+                    </w:rPr>
+                  </w:pPr>
+                  <w:r>
+                    <w:rPr>
+                      <w:rFonts w:asciiTheme="majorBidi" w:hAnsiTheme="majorBidi" w:cstheme="majorBidi"/>
+                      <w:b/>
+                      <w:bCs/>
+                      <w:sz w:val="28"/>
+                      <w:szCs w:val="28"/>
+                      <w:u w:val="single"/>
+                    </w:rPr>
+                    <w:t>NOTICE</w:t>
+                  </w:r>
+                </w:p>
+                <w:p>
+                  <w:pPr>
+                    <w:bidi w:val="0"/>
+                    <w:rPr>
+                      <w:rFonts w:asciiTheme="majorBidi" w:hAnsiTheme="majorBidi" w:cstheme="majorBidi"/>
+                      <w:b/>
+                      <w:bCs/>
+                      <w:sz w:val="28"/>
+                      <w:szCs w:val="28"/>
+                      <w:lang w:bidi="ar-EG"/>
+                    </w:rPr>
+                  </w:pPr>
+                  <w:r>
+                    <w:rPr>
+                      <w:rFonts w:asciiTheme="majorBidi" w:hAnsiTheme="majorBidi" w:cstheme="majorBidi"/>
+                      <w:b/>
+                      <w:bCs/>
+                      <w:sz w:val="28"/>
+                      <w:szCs w:val="28"/>
+                      <w:lang w:bidi="ar-EG"/>
+                    </w:rPr>
+                    <w:t xml:space="preserve">There’s </w:t>
+                  </w:r>
+                  <w:proofErr w:type="gramStart"/>
+                  <w:r>
+                    <w:rPr>
+                      <w:rFonts w:asciiTheme="majorBidi" w:hAnsiTheme="majorBidi" w:cstheme="majorBidi"/>
+                      <w:b/>
+                      <w:bCs/>
+                      <w:sz w:val="28"/>
+                      <w:szCs w:val="28"/>
+                      <w:lang w:bidi="ar-EG"/>
+                    </w:rPr>
+                    <w:t>a</w:t>
+                  </w:r>
+                  <w:r>
+                    <w:rPr>
+                      <w:rFonts w:asciiTheme="majorBidi" w:hAnsiTheme="majorBidi" w:cstheme="majorBidi"/>
+                      <w:b/>
+                      <w:bCs/>
+                      <w:sz w:val="28"/>
+                      <w:szCs w:val="28"/>
+                      <w:lang w:bidi="ar-EG"/>
+                    </w:rPr>
+                    <w:t xml:space="preserve">nother </w:t>
+                  </w:r>
+                  <w:r>
+                    <w:rPr>
+                      <w:rFonts w:asciiTheme="majorBidi" w:hAnsiTheme="majorBidi" w:cstheme="majorBidi"/>
+                      <w:b/>
+                      <w:bCs/>
+                      <w:sz w:val="28"/>
+                      <w:szCs w:val="28"/>
+                      <w:lang w:bidi="ar-EG"/>
+                    </w:rPr>
+                    <w:t xml:space="preserve"> detailed</w:t>
+                  </w:r>
+                  <w:proofErr w:type="gramEnd"/>
+                  <w:r>
+                    <w:rPr>
+                      <w:rFonts w:asciiTheme="majorBidi" w:hAnsiTheme="majorBidi" w:cstheme="majorBidi"/>
+                      <w:b/>
+                      <w:bCs/>
+                      <w:sz w:val="28"/>
+                      <w:szCs w:val="28"/>
+                      <w:lang w:bidi="ar-EG"/>
+                    </w:rPr>
+                    <w:t xml:space="preserve"> description of the implementation in </w:t>
+                  </w:r>
+                  <w:r>
+                    <w:rPr>
+                      <w:rFonts w:asciiTheme="majorBidi" w:hAnsiTheme="majorBidi" w:cstheme="majorBidi"/>
+                      <w:b/>
+                      <w:bCs/>
+                      <w:sz w:val="28"/>
+                      <w:szCs w:val="28"/>
+                      <w:lang w:bidi="ar-EG"/>
+                    </w:rPr>
+                    <w:t xml:space="preserve">the </w:t>
+                  </w:r>
+                  <w:r>
+                    <w:rPr>
+                      <w:rFonts w:asciiTheme="majorBidi" w:hAnsiTheme="majorBidi" w:cstheme="majorBidi"/>
+                      <w:b/>
+                      <w:bCs/>
+                      <w:sz w:val="28"/>
+                      <w:szCs w:val="28"/>
+                      <w:lang w:bidi="ar-EG"/>
+                    </w:rPr>
+                    <w:t xml:space="preserve">comments </w:t>
+                  </w:r>
+                  <w:r>
+                    <w:rPr>
+                      <w:rFonts w:asciiTheme="majorBidi" w:hAnsiTheme="majorBidi" w:cstheme="majorBidi"/>
+                      <w:b/>
+                      <w:bCs/>
+                      <w:sz w:val="28"/>
+                      <w:szCs w:val="28"/>
+                      <w:lang w:bidi="ar-EG"/>
+                    </w:rPr>
+                    <w:t>of the code</w:t>
+                  </w:r>
+                  <w:r>
+                    <w:rPr>
+                      <w:rFonts w:asciiTheme="majorBidi" w:hAnsiTheme="majorBidi" w:cstheme="majorBidi"/>
+                      <w:b/>
+                      <w:bCs/>
+                      <w:sz w:val="28"/>
+                      <w:szCs w:val="28"/>
+                      <w:lang w:bidi="ar-EG"/>
+                    </w:rPr>
+                    <w:t>.</w:t>
+                  </w:r>
+                </w:p>
+              </w:txbxContent>
+            </v:textbox>
+          </v:oval>
+        </w:pict>
+      </w:r>
+    </w:p>
+    <w:p>
+      <w:pPr>
+        <w:pStyle w:val="Default"/>
+        <w:spacing w:before="120" w:after="120"/>
+        <w:rPr>
+          <w:rFonts w:ascii="Times New Roman" w:hAnsi="Times New Roman" w:cs="Times New Roman"/>
+          <w:b/>
+          <w:bCs/>
+          <w:color w:val="000000" w:themeColor="text1"/>
+          <w:sz w:val="28"/>
+          <w:szCs w:val="28"/>
+          <w:lang w:bidi="ar-EG"/>
+        </w:rPr>
+      </w:pPr>
+    </w:p>
+    <w:p>
+      <w:pPr>
+        <w:bidi w:val="0"/>
+        <w:spacing w:line="240" w:lineRule="auto"/>
+        <w:ind w:right="-720"/>
+        <w:rPr>
+          <w:rFonts w:asciiTheme="majorBidi" w:hAnsiTheme="majorBidi" w:cstheme="majorBidi"/>
+          <w:color w:val="000000"/>
+          <w:sz w:val="28"/>
+          <w:szCs w:val="28"/>
+          <w:lang w:eastAsia="zh-CN" w:bidi="ar-EG"/>
+        </w:rPr>
+      </w:pPr>
+    </w:p>
+    <w:p>
+      <w:pPr>
+        <w:pStyle w:val="Default"/>
+        <w:spacing w:before="120" w:after="120"/>
+        <w:rPr>
+          <w:rFonts w:ascii="Times New Roman" w:hAnsi="Times New Roman" w:cs="Times New Roman"/>
+          <w:b/>
+          <w:bCs/>
+          <w:color w:val="000000" w:themeColor="text1"/>
+          <w:sz w:val="28"/>
+          <w:szCs w:val="28"/>
+          <w:lang w:bidi="ar-EG"/>
+        </w:rPr>
+      </w:pPr>
+    </w:p>
+    <w:p>
+      <w:pPr>
+        <w:pStyle w:val="Default"/>
+        <w:spacing w:before="120" w:after="120"/>
+        <w:rPr>
+          <w:rFonts w:ascii="Times New Roman" w:hAnsi="Times New Roman" w:cs="Times New Roman"/>
+          <w:b/>
+          <w:bCs/>
+          <w:color w:val="000000" w:themeColor="text1"/>
+          <w:sz w:val="28"/>
+          <w:szCs w:val="28"/>
+          <w:lang w:bidi="ar-EG"/>
+        </w:rPr>
+      </w:pPr>
+    </w:p>
+    <w:p>
+      <w:pPr>
+        <w:pStyle w:val="Default"/>
+        <w:spacing w:before="120" w:after="120"/>
+        <w:rPr>
+          <w:rFonts w:ascii="Times New Roman" w:hAnsi="Times New Roman" w:cs="Times New Roman"/>
+          <w:b/>
+          <w:bCs/>
+          <w:color w:val="000000" w:themeColor="text1"/>
+          <w:sz w:val="28"/>
+          <w:szCs w:val="28"/>
+          <w:lang w:bidi="ar-EG"/>
+        </w:rPr>
+      </w:pPr>
     </w:p>
     <w:p>
       <w:pPr>
@@ -5420,6 +5810,21 @@
     <w:p>
       <w:pPr>
         <w:pStyle w:val="Default"/>
+        <w:spacing w:before="120" w:after="120"/>
+        <w:rPr>
+          <w:rFonts w:ascii="Times New Roman" w:hAnsi="Times New Roman" w:cs="Times New Roman"/>
+          <w:b/>
+          <w:bCs/>
+          <w:color w:val="000000" w:themeColor="text1"/>
+          <w:sz w:val="32"/>
+          <w:szCs w:val="32"/>
+          <w:lang w:bidi="ar-EG"/>
+        </w:rPr>
+      </w:pPr>
+    </w:p>
+    <w:p>
+      <w:pPr>
+        <w:pStyle w:val="Default"/>
         <w:numPr>
           <w:ilvl w:val="0"/>
           <w:numId w:val="45"/>
@@ -5445,7 +5850,8 @@
           <w:szCs w:val="32"/>
           <w:lang w:bidi="ar-EG"/>
         </w:rPr>
-        <w:t>Conclusion</w:t>
+        <w:lastRenderedPageBreak/>
+        <w:t>A comment on the results that in the previous table</w:t>
       </w:r>
       <w:r>
         <w:rPr>
@@ -5457,7 +5863,7 @@
           <w:szCs w:val="32"/>
           <w:lang w:bidi="ar-EG"/>
         </w:rPr>
-        <w:t xml:space="preserve">: </w:t>
+        <w:t>:</w:t>
       </w:r>
     </w:p>
     <w:p>
@@ -5579,6 +5985,126 @@
     </w:p>
     <w:p>
       <w:pPr>
+        <w:pStyle w:val="Default"/>
+        <w:spacing w:before="120" w:after="120"/>
+        <w:rPr>
+          <w:rFonts w:ascii="Times New Roman" w:hAnsi="Times New Roman" w:cs="Times New Roman"/>
+          <w:b/>
+          <w:bCs/>
+          <w:color w:val="000000" w:themeColor="text1"/>
+          <w:sz w:val="32"/>
+          <w:szCs w:val="32"/>
+          <w:lang w:bidi="ar-EG"/>
+        </w:rPr>
+      </w:pPr>
+      <w:r>
+        <w:rPr>
+          <w:rFonts w:ascii="Times New Roman" w:hAnsi="Times New Roman" w:cs="Times New Roman"/>
+          <w:b/>
+          <w:bCs/>
+          <w:color w:val="000000" w:themeColor="text1"/>
+          <w:sz w:val="32"/>
+          <w:szCs w:val="32"/>
+          <w:lang w:bidi="ar-EG"/>
+        </w:rPr>
+        <w:t>Conclusion</w:t>
+      </w:r>
+    </w:p>
+    <w:p>
+      <w:pPr>
+        <w:pStyle w:val="Default"/>
+        <w:spacing w:before="120" w:after="120"/>
+        <w:ind w:firstLine="720"/>
+        <w:rPr>
+          <w:rFonts w:ascii="Times New Roman" w:hAnsi="Times New Roman" w:cs="Times New Roman"/>
+          <w:color w:val="000000" w:themeColor="text1"/>
+          <w:sz w:val="32"/>
+          <w:szCs w:val="32"/>
+          <w:lang w:bidi="ar-EG"/>
+        </w:rPr>
+      </w:pPr>
+      <w:r>
+        <w:rPr>
+          <w:rFonts w:ascii="Times New Roman" w:hAnsi="Times New Roman" w:cs="Times New Roman"/>
+          <w:color w:val="000000" w:themeColor="text1"/>
+          <w:sz w:val="32"/>
+          <w:szCs w:val="32"/>
+          <w:lang w:bidi="ar-EG"/>
+        </w:rPr>
+        <w:t xml:space="preserve">Indexing has an incredible role in databases — it structures the data so it very well may be questioned quicker. In the end, </w:t>
+      </w:r>
+      <w:proofErr w:type="gramStart"/>
+      <w:r>
+        <w:rPr>
+          <w:rFonts w:ascii="Times New Roman" w:hAnsi="Times New Roman" w:cs="Times New Roman"/>
+          <w:color w:val="000000" w:themeColor="text1"/>
+          <w:sz w:val="32"/>
+          <w:szCs w:val="32"/>
+          <w:lang w:bidi="ar-EG"/>
+        </w:rPr>
+        <w:t>you'll</w:t>
+      </w:r>
+      <w:proofErr w:type="gramEnd"/>
+      <w:r>
+        <w:rPr>
+          <w:rFonts w:ascii="Times New Roman" w:hAnsi="Times New Roman" w:cs="Times New Roman"/>
+          <w:color w:val="000000" w:themeColor="text1"/>
+          <w:sz w:val="32"/>
+          <w:szCs w:val="32"/>
+          <w:lang w:bidi="ar-EG"/>
+        </w:rPr>
+        <w:t xml:space="preserve"> have more data and information on writing or deleting over the speed of reading or keep</w:t>
+      </w:r>
+      <w:r>
+        <w:rPr>
+          <w:rFonts w:ascii="Times New Roman" w:hAnsi="Times New Roman" w:cs="Times New Roman"/>
+          <w:color w:val="000000" w:themeColor="text1"/>
+          <w:sz w:val="32"/>
+          <w:szCs w:val="32"/>
+          <w:lang w:bidi="ar-EG"/>
+        </w:rPr>
+        <w:t>ing</w:t>
+      </w:r>
+      <w:r>
+        <w:rPr>
+          <w:rFonts w:ascii="Times New Roman" w:hAnsi="Times New Roman" w:cs="Times New Roman"/>
+          <w:color w:val="000000" w:themeColor="text1"/>
+          <w:sz w:val="32"/>
+          <w:szCs w:val="32"/>
+          <w:lang w:bidi="ar-EG"/>
+        </w:rPr>
+        <w:t xml:space="preserve"> the write/delete speed even with the reading speed by not utilizing indexes.</w:t>
+      </w:r>
+    </w:p>
+    <w:p>
+      <w:pPr>
+        <w:pStyle w:val="Default"/>
+        <w:spacing w:before="120" w:after="120"/>
+        <w:rPr>
+          <w:rFonts w:ascii="Times New Roman" w:hAnsi="Times New Roman" w:cs="Times New Roman"/>
+          <w:b/>
+          <w:bCs/>
+          <w:color w:val="000000" w:themeColor="text1"/>
+          <w:sz w:val="28"/>
+          <w:szCs w:val="28"/>
+          <w:lang w:bidi="ar-EG"/>
+        </w:rPr>
+      </w:pPr>
+      <w:r>
+        <w:rPr>
+          <w:rFonts w:ascii="Times New Roman" w:hAnsi="Times New Roman" w:cs="Times New Roman"/>
+          <w:b/>
+          <w:bCs/>
+          <w:color w:val="000000" w:themeColor="text1"/>
+          <w:sz w:val="28"/>
+          <w:szCs w:val="28"/>
+          <w:lang w:bidi="ar-EG"/>
+        </w:rPr>
+        <w:t xml:space="preserve"> </w:t>
+      </w:r>
+    </w:p>
+    <w:p>
+      <w:pPr>
         <w:bidi w:val="0"/>
         <w:ind w:left="-360" w:right="-720"/>
         <w:rPr>
@@ -5599,7 +6125,6 @@
           <w:sz w:val="32"/>
           <w:szCs w:val="32"/>
         </w:rPr>
-        <w:lastRenderedPageBreak/>
         <w:t>Reference</w:t>
       </w:r>
       <w:r>
@@ -9878,7 +10403,7 @@
         <w:bCs/>
       </w:rPr>
     </w:lvl>
-    <w:lvl w:ilvl="1" w:tplc="04090019" w:tentative="1">
+    <w:lvl w:ilvl="1" w:tplc="04090019">
       <w:start w:val="1"/>
       <w:numFmt w:val="lowerLetter"/>
       <w:lvlText w:val="%2."/>
@@ -11298,7 +11823,6 @@
   <w:style w:type="character" w:default="1" w:styleId="DefaultParagraphFont">
     <w:name w:val="Default Paragraph Font"/>
     <w:uiPriority w:val="1"/>
-    <w:semiHidden/>
     <w:unhideWhenUsed/>
   </w:style>
   <w:style w:type="table" w:default="1" w:styleId="TableNormal">

</xml_diff>